<commit_message>
Le pdf progresse, mais n’est pas encore présentable
</commit_message>
<xml_diff>
--- a/aristote/aristote-300_ethique-nicomaque.docx
+++ b/aristote/aristote-300_ethique-nicomaque.docx
@@ -31,17 +31,30 @@
         <w:pStyle w:val="term"/>
       </w:pPr>
       <w:r>
+        <w:t xml:space="preserve">publisher : </w:t>
+      </w:r>
+      <w:r>
+        <w:rPr/>
+        <w:t xml:space="preserve">hurlus.fr</w:t>
+      </w:r>
+    </w:p>
+    <w:p>
+      <w:pPr>
+        <w:pStyle w:val="term"/>
+      </w:pPr>
+      <w:r>
+        <w:t xml:space="preserve">issued : </w:t>
+      </w:r>
+      <w:r>
+        <w:t>2021</w:t>
+      </w:r>
+    </w:p>
+    <w:p>
+      <w:pPr>
+        <w:pStyle w:val="term"/>
+      </w:pPr>
+      <w:r>
         <w:t xml:space="preserve">source : </w:t>
-      </w:r>
-      <w:r>
-        <w:rPr/>
-        <w:t xml:space="preserve">Aristote, </w:t>
-      </w:r>
-      <w:r>
-        <w:rPr>
-          <w:i/>
-        </w:rPr>
-        <w:t xml:space="preserve">Éthique à Nicomaque</w:t>
       </w:r>
     </w:p>
     <!---->

</xml_diff>